<commit_message>
Add automation test case
</commit_message>
<xml_diff>
--- a/Test case 1.docx
+++ b/Test case 1.docx
@@ -163,6 +163,8 @@
                 <w:szCs w:val="40"/>
               </w:rPr>
             </w:pPr>
+            <w:bookmarkStart w:id="0" w:name="_GoBack"/>
+            <w:bookmarkEnd w:id="0"/>
           </w:p>
         </w:tc>
       </w:tr>
@@ -214,8 +216,6 @@
               </w:rPr>
               <w:t>Login Page</w:t>
             </w:r>
-            <w:bookmarkStart w:id="0" w:name="_GoBack"/>
-            <w:bookmarkEnd w:id="0"/>
           </w:p>
           <w:p>
             <w:pPr>
@@ -2530,6 +2530,7 @@
       <w:r>
         <w:rPr>
           <w:noProof/>
+          <w:lang w:val="bg-BG" w:eastAsia="bg-BG"/>
         </w:rPr>
         <mc:AlternateContent>
           <mc:Choice Requires="wps">
@@ -2603,6 +2604,7 @@
       <w:r>
         <w:rPr>
           <w:noProof/>
+          <w:lang w:val="bg-BG" w:eastAsia="bg-BG"/>
         </w:rPr>
         <mc:AlternateContent>
           <mc:Choice Requires="wps">
@@ -2676,6 +2678,7 @@
       <w:r>
         <w:rPr>
           <w:noProof/>
+          <w:lang w:val="bg-BG" w:eastAsia="bg-BG"/>
         </w:rPr>
         <mc:AlternateContent>
           <mc:Choice Requires="wps">
@@ -2749,6 +2752,7 @@
       <w:r>
         <w:rPr>
           <w:noProof/>
+          <w:lang w:val="bg-BG" w:eastAsia="bg-BG"/>
         </w:rPr>
         <mc:AlternateContent>
           <mc:Choice Requires="wps">

</xml_diff>